<commit_message>
Sprint 2 - Fix errors
</commit_message>
<xml_diff>
--- a/Project/Phase 1/Sprint2/Pedro Perdigão 58165/Design_pattern_2.docx
+++ b/Project/Phase 1/Sprint2/Pedro Perdigão 58165/Design_pattern_2.docx
@@ -17,7 +17,23 @@
           <w:szCs w:val="36"/>
           <w:lang w:val="en-US"/>
         </w:rPr>
-        <w:t xml:space="preserve">ES - Sprint 1 – </w:t>
+        <w:t xml:space="preserve">ES - Sprint </w:t>
+      </w:r>
+      <w:r>
+        <w:rPr>
+          <w:sz w:val="36"/>
+          <w:szCs w:val="36"/>
+          <w:lang w:val="en-US"/>
+        </w:rPr>
+        <w:t>2</w:t>
+      </w:r>
+      <w:r>
+        <w:rPr>
+          <w:sz w:val="36"/>
+          <w:szCs w:val="36"/>
+          <w:lang w:val="en-US"/>
+        </w:rPr>
+        <w:t xml:space="preserve"> – </w:t>
       </w:r>
       <w:r>
         <w:rPr>

</xml_diff>